<commit_message>
Added files for better evalutaion
</commit_message>
<xml_diff>
--- a/FlightApp.docx
+++ b/FlightApp.docx
@@ -3039,6 +3039,22 @@
           <w:szCs w:val="28"/>
         </w:rPr>
       </w:pPr>
+      <w:r>
+        <w:rPr>
+          <w:b/>
+          <w:bCs/>
+          <w:sz w:val="28"/>
+          <w:szCs w:val="28"/>
+        </w:rPr>
+        <w:t>If the signup form does not receive valid inputs, the user is prompted to fill in the required details</w:t>
+      </w:r>
+      <w:r>
+        <w:rPr>
+          <w:sz w:val="28"/>
+          <w:szCs w:val="28"/>
+        </w:rPr>
+        <w:t xml:space="preserve"> </w:t>
+      </w:r>
       <w:r>
         <w:rPr>
           <w:sz w:val="28"/>
@@ -3461,7 +3477,7 @@
           </mc:Choice>
           <mc:Fallback>
             <w:pict>
-              <v:oval w14:anchorId="72BD67DA" id="Oval 5" o:spid="_x0000_s1026" style="position:absolute;margin-left:172.8pt;margin-top:12.9pt;width:118.8pt;height:21.6pt;z-index:251666432;visibility:visible;mso-wrap-style:square;mso-wrap-distance-left:9pt;mso-wrap-distance-top:0;mso-wrap-distance-right:9pt;mso-wrap-distance-bottom:0;mso-position-horizontal:absolute;mso-position-horizontal-relative:text;mso-position-vertical:absolute;mso-position-vertical-relative:text;v-text-anchor:middle" o:gfxdata="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" filled="f" strokecolor="#e00" strokeweight="1pt">
+              <v:oval w14:anchorId="2C954F42" id="Oval 5" o:spid="_x0000_s1026" style="position:absolute;margin-left:172.8pt;margin-top:12.9pt;width:118.8pt;height:21.6pt;z-index:251666432;visibility:visible;mso-wrap-style:square;mso-wrap-distance-left:9pt;mso-wrap-distance-top:0;mso-wrap-distance-right:9pt;mso-wrap-distance-bottom:0;mso-position-horizontal:absolute;mso-position-horizontal-relative:text;mso-position-vertical:absolute;mso-position-vertical-relative:text;v-text-anchor:middle" o:gfxdata="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" filled="f" strokecolor="#e00" strokeweight="1pt">
                 <v:stroke joinstyle="miter"/>
               </v:oval>
             </w:pict>
@@ -3533,7 +3549,7 @@
           </mc:Choice>
           <mc:Fallback>
             <w:pict>
-              <v:rect w14:anchorId="00D1C04F" id="Rectangle 4" o:spid="_x0000_s1026" style="position:absolute;margin-left:179.4pt;margin-top:14.1pt;width:105pt;height:19.8pt;z-index:-251651072;visibility:visible;mso-wrap-style:square;mso-wrap-distance-left:9pt;mso-wrap-distance-top:0;mso-wrap-distance-right:9pt;mso-wrap-distance-bottom:0;mso-position-horizontal:absolute;mso-position-horizontal-relative:text;mso-position-vertical:absolute;mso-position-vertical-relative:text;v-text-anchor:middle" o:gfxdata="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" fillcolor="#4472c4 [3204]" strokecolor="#09101d [484]" strokeweight="1pt"/>
+              <v:rect w14:anchorId="546CDB47" id="Rectangle 4" o:spid="_x0000_s1026" style="position:absolute;margin-left:179.4pt;margin-top:14.1pt;width:105pt;height:19.8pt;z-index:-251651072;visibility:visible;mso-wrap-style:square;mso-wrap-distance-left:9pt;mso-wrap-distance-top:0;mso-wrap-distance-right:9pt;mso-wrap-distance-bottom:0;mso-position-horizontal:absolute;mso-position-horizontal-relative:text;mso-position-vertical:absolute;mso-position-vertical-relative:text;v-text-anchor:middle" o:gfxdata="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" fillcolor="#4472c4 [3204]" strokecolor="#09101d [484]" strokeweight="1pt"/>
             </w:pict>
           </mc:Fallback>
         </mc:AlternateContent>
@@ -3826,7 +3842,6 @@
           <w:szCs w:val="28"/>
           <w:u w:val="single"/>
         </w:rPr>
-        <w:lastRenderedPageBreak/>
         <w:drawing>
           <wp:anchor distT="0" distB="0" distL="114300" distR="114300" simplePos="0" relativeHeight="251667456" behindDoc="0" locked="0" layoutInCell="1" allowOverlap="1" wp14:anchorId="56C1669F" wp14:editId="6EA7314D">
             <wp:simplePos x="0" y="0"/>
@@ -4186,7 +4201,6 @@
           <w:szCs w:val="28"/>
           <w:u w:val="single"/>
         </w:rPr>
-        <w:lastRenderedPageBreak/>
         <w:t>Logout</w:t>
       </w:r>
     </w:p>
@@ -4378,7 +4392,7 @@
           </mc:Choice>
           <mc:Fallback>
             <w:pict>
-              <v:rect w14:anchorId="15F8B2E4" id="Rectangle 6" o:spid="_x0000_s1026" style="position:absolute;margin-left:28.8pt;margin-top:25.05pt;width:209.4pt;height:24.6pt;z-index:251669504;visibility:visible;mso-wrap-style:square;mso-wrap-distance-left:9pt;mso-wrap-distance-top:0;mso-wrap-distance-right:9pt;mso-wrap-distance-bottom:0;mso-position-horizontal:absolute;mso-position-horizontal-relative:text;mso-position-vertical:absolute;mso-position-vertical-relative:text;v-text-anchor:middle" o:gfxdata="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" filled="f" strokecolor="#e00" strokeweight="1pt"/>
+              <v:rect w14:anchorId="7364D58F" id="Rectangle 6" o:spid="_x0000_s1026" style="position:absolute;margin-left:28.8pt;margin-top:25.05pt;width:209.4pt;height:24.6pt;z-index:251669504;visibility:visible;mso-wrap-style:square;mso-wrap-distance-left:9pt;mso-wrap-distance-top:0;mso-wrap-distance-right:9pt;mso-wrap-distance-bottom:0;mso-position-horizontal:absolute;mso-position-horizontal-relative:text;mso-position-vertical:absolute;mso-position-vertical-relative:text;v-text-anchor:middle" o:gfxdata="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" filled="f" strokecolor="#e00" strokeweight="1pt"/>
             </w:pict>
           </mc:Fallback>
         </mc:AlternateContent>

</xml_diff>